<commit_message>
PoC - More docs
</commit_message>
<xml_diff>
--- a/Zzen 2D/Assets/Documents/Game design document.docx
+++ b/Zzen 2D/Assets/Documents/Game design document.docx
@@ -9,7 +9,6 @@
           <w:b/>
           <w:sz w:val="32"/>
           <w:szCs w:val="32"/>
-          <w:lang w:val="nl-NL"/>
         </w:rPr>
       </w:pPr>
       <w:r>
@@ -17,7 +16,6 @@
           <w:b/>
           <w:sz w:val="32"/>
           <w:szCs w:val="32"/>
-          <w:lang w:val="nl-NL"/>
         </w:rPr>
         <w:t>Game design document</w:t>
       </w:r>
@@ -29,7 +27,6 @@
           <w:b/>
           <w:sz w:val="32"/>
           <w:szCs w:val="32"/>
-          <w:lang w:val="nl-NL"/>
         </w:rPr>
       </w:pPr>
     </w:p>
@@ -57,13 +54,8 @@
       </w:r>
     </w:p>
     <w:p>
-      <w:proofErr w:type="spellStart"/>
-      <w:r>
-        <w:t>Zzen</w:t>
-      </w:r>
-      <w:proofErr w:type="spellEnd"/>
-      <w:r>
-        <w:t xml:space="preserve"> is a real time tower defense game, you protect your “brain” or “inner self” against bad thought. These bad </w:t>
+      <w:r>
+        <w:t xml:space="preserve">Zzen is a real time tower defense game, you protect your “brain” or “inner self” against bad thought. These bad </w:t>
       </w:r>
       <w:r>
         <w:t>thoughts are displayed by floating orbs of red and black colors</w:t>
@@ -79,11 +71,9 @@
       <w:r>
         <w:t xml:space="preserve">The player will have </w:t>
       </w:r>
-      <w:proofErr w:type="spellStart"/>
-      <w:r>
-        <w:t>acces</w:t>
-      </w:r>
-      <w:proofErr w:type="spellEnd"/>
+      <w:r>
+        <w:t>access</w:t>
+      </w:r>
       <w:r>
         <w:t xml:space="preserve"> to 3 different trees in the game, these trees are:</w:t>
       </w:r>
@@ -116,7 +106,13 @@
         <w:rPr>
           <w:b/>
         </w:rPr>
-        <w:t>Normal tree:</w:t>
+        <w:t>Blossom</w:t>
+      </w:r>
+      <w:r>
+        <w:rPr>
+          <w:b/>
+        </w:rPr>
+        <w:t xml:space="preserve"> tree:</w:t>
       </w:r>
     </w:p>
     <w:p>
@@ -134,7 +130,24 @@
         <w:rPr>
           <w:b/>
         </w:rPr>
-        <w:t>3 ED TREE NEEDED</w:t>
+        <w:t>Bonsai</w:t>
+      </w:r>
+      <w:r>
+        <w:rPr>
+          <w:b/>
+        </w:rPr>
+        <w:t xml:space="preserve"> tree</w:t>
+      </w:r>
+      <w:r>
+        <w:rPr>
+          <w:b/>
+        </w:rPr>
+        <w:t>:</w:t>
+      </w:r>
+    </w:p>
+    <w:p>
+      <w:r>
+        <w:t>Fires a small bomb that hits the first enemy and then explodes.</w:t>
       </w:r>
     </w:p>
     <w:p>
@@ -183,256 +196,521 @@
         <w:t xml:space="preserve">. </w:t>
       </w:r>
     </w:p>
-    <w:p>
-      <w:pPr>
-        <w:rPr>
-          <w:b/>
-        </w:rPr>
-      </w:pPr>
-      <w:r>
+    <w:p/>
+    <w:p>
+      <w:pPr>
+        <w:rPr>
+          <w:b/>
+          <w:sz w:val="24"/>
+          <w:szCs w:val="24"/>
+        </w:rPr>
+      </w:pPr>
+      <w:r>
+        <w:rPr>
+          <w:b/>
+          <w:sz w:val="24"/>
+          <w:szCs w:val="24"/>
+        </w:rPr>
+        <w:t xml:space="preserve">Player flow example: </w:t>
+      </w:r>
+    </w:p>
+    <w:p>
+      <w:pPr>
+        <w:rPr>
+          <w:b/>
+          <w:sz w:val="24"/>
+          <w:szCs w:val="24"/>
+        </w:rPr>
+      </w:pPr>
+      <w:r>
+        <w:t xml:space="preserve">Johana start up the game to relax a bit after a hard day of childcare. </w:t>
+      </w:r>
+      <w:r>
+        <w:t xml:space="preserve">She start up the game and presses start to play the game. Hearing the music calms her down a bit and she moves a bit to get comfortable. After starting the game her first view enemies pop up to invade her mind (in the game). She plants down a few trees to </w:t>
+      </w:r>
+      <w:r>
+        <w:t xml:space="preserve">defend herself. The calming graphics and music make her feel relaxed and she waits a few seconds for the next enemies. After defeating them she sees the WIN pop up screen and hears a cheery </w:t>
+      </w:r>
+    </w:p>
+    <w:p/>
+    <w:p>
+      <w:pPr>
         <w:rPr>
           <w:b/>
           <w:sz w:val="28"/>
           <w:szCs w:val="28"/>
         </w:rPr>
-        <w:t>Art and video</w:t>
-      </w:r>
-      <w:r>
-        <w:rPr>
-          <w:b/>
-        </w:rPr>
-        <w:t>:</w:t>
-      </w:r>
-    </w:p>
-    <w:p>
-      <w:pPr>
-        <w:rPr>
+      </w:pPr>
+    </w:p>
+    <w:p>
+      <w:pPr>
+        <w:rPr>
+          <w:b/>
           <w:sz w:val="28"/>
           <w:szCs w:val="28"/>
         </w:rPr>
       </w:pPr>
-      <w:r>
-        <w:t xml:space="preserve">The art of </w:t>
-      </w:r>
-      <w:proofErr w:type="spellStart"/>
-      <w:r>
-        <w:t>Zzen</w:t>
-      </w:r>
-      <w:proofErr w:type="spellEnd"/>
-      <w:r>
-        <w:t xml:space="preserve"> will be mostly focused on pastel colors. These colors are going to be used in </w:t>
-      </w:r>
-      <w:r>
-        <w:t>the trees and levels. The enemy’s will mostly be made out of darker colors to reflect</w:t>
-      </w:r>
+    </w:p>
+    <w:p>
+      <w:pPr>
+        <w:rPr>
+          <w:b/>
+          <w:sz w:val="28"/>
+          <w:szCs w:val="28"/>
+        </w:rPr>
+      </w:pPr>
+    </w:p>
+    <w:p>
+      <w:pPr>
+        <w:rPr>
+          <w:b/>
+          <w:sz w:val="28"/>
+          <w:szCs w:val="28"/>
+        </w:rPr>
+      </w:pPr>
+    </w:p>
+    <w:p>
+      <w:pPr>
+        <w:rPr>
+          <w:b/>
+        </w:rPr>
+      </w:pPr>
+      <w:r>
+        <w:rPr>
+          <w:b/>
+          <w:sz w:val="28"/>
+          <w:szCs w:val="28"/>
+        </w:rPr>
+        <w:lastRenderedPageBreak/>
+        <w:t>Art and video</w:t>
+      </w:r>
+      <w:r>
+        <w:rPr>
+          <w:b/>
+        </w:rPr>
+        <w:t>:</w:t>
+      </w:r>
+    </w:p>
+    <w:p>
+      <w:r>
+        <w:t xml:space="preserve">The art of Zzen will be mostly focused on pastel colors. These colors are going to be used in </w:t>
+      </w:r>
+      <w:r>
+        <w:t xml:space="preserve">the trees and levels. The enemy’s will mostly be made out of darker colors to reflect the bad things they are </w:t>
+      </w:r>
+      <w:r>
+        <w:t>supposed to</w:t>
+      </w:r>
+      <w:r>
+        <w:t xml:space="preserve"> be.</w:t>
+      </w:r>
+    </w:p>
+    <w:p>
+      <w:pPr>
+        <w:rPr>
+          <w:b/>
+        </w:rPr>
+      </w:pPr>
+      <w:r>
+        <w:rPr>
+          <w:b/>
+        </w:rPr>
+        <w:t>Asset list:</w:t>
+      </w:r>
+    </w:p>
+    <w:p>
+      <w:r>
+        <w:t>Towers</w:t>
+      </w:r>
+    </w:p>
+    <w:p>
+      <w:r>
+        <w:t>Enemies</w:t>
+      </w:r>
+    </w:p>
+    <w:p>
+      <w:r>
+        <w:t>Map</w:t>
+      </w:r>
+    </w:p>
+    <w:p>
+      <w:r>
+        <w:t>GUI</w:t>
+      </w:r>
+    </w:p>
+    <w:p>
+      <w:r>
+        <w:t>Waypoints of enemies</w:t>
+      </w:r>
+    </w:p>
+    <w:p>
+      <w:r>
+        <w:t>Bullets for towers</w:t>
+      </w:r>
+    </w:p>
+    <w:p/>
+    <w:p>
+      <w:pPr>
+        <w:rPr>
+          <w:b/>
+          <w:sz w:val="24"/>
+          <w:szCs w:val="24"/>
+        </w:rPr>
+      </w:pPr>
+      <w:r>
+        <w:rPr>
+          <w:b/>
+          <w:sz w:val="24"/>
+          <w:szCs w:val="24"/>
+        </w:rPr>
+        <w:t>Asset pipeline</w:t>
+      </w:r>
+      <w:r>
+        <w:rPr>
+          <w:b/>
+          <w:sz w:val="24"/>
+          <w:szCs w:val="24"/>
+        </w:rPr>
+        <w:t>:</w:t>
+      </w:r>
+    </w:p>
+    <w:p>
+      <w:r>
+        <w:t>As the developer I want a map since this will able to player to interact with my world.</w:t>
+      </w:r>
+      <w:r>
+        <w:br/>
+        <w:t>As the player I want a UI so I can easily control the game.</w:t>
+      </w:r>
+      <w:r>
+        <w:br/>
+        <w:t>As the developer I want good art in the game since that attract the player to the game.</w:t>
+      </w:r>
+      <w:r>
+        <w:br/>
+        <w:t xml:space="preserve">As the player I want </w:t>
+      </w:r>
+      <w:r>
+        <w:t>enemy’s</w:t>
+      </w:r>
+      <w:r>
+        <w:t xml:space="preserve"> so I will have a challenge.</w:t>
+      </w:r>
+      <w:r>
+        <w:br/>
+        <w:t>As the player I want towers so I can fight this challenge.</w:t>
+      </w:r>
+      <w:r>
+        <w:br/>
+        <w:t>As the player I want upgrades so the game is more interesting</w:t>
+      </w:r>
+      <w:r>
+        <w:t>.</w:t>
+      </w:r>
+      <w:r>
+        <w:br/>
+      </w:r>
+      <w:r>
+        <w:t>As the developer I want to make good code, so the game runs smoothly.</w:t>
+      </w:r>
+      <w:r>
+        <w:br/>
+      </w:r>
+      <w:r>
+        <w:t xml:space="preserve">As the </w:t>
+      </w:r>
+      <w:r>
+        <w:t>developer</w:t>
+      </w:r>
+      <w:r>
+        <w:t xml:space="preserve"> I want good gameplay because that make the game more fun to play.</w:t>
+      </w:r>
+      <w:r>
+        <w:br/>
+        <w:t xml:space="preserve">As the </w:t>
+      </w:r>
+      <w:r>
+        <w:t>developer</w:t>
+      </w:r>
+      <w:r>
+        <w:t xml:space="preserve"> I think the enemy should walk to the objective, this makes the game harder.</w:t>
+      </w:r>
+      <w:r>
+        <w:br/>
+        <w:t>As the player I want more levels, this makes the game more durable.</w:t>
+      </w:r>
+      <w:r>
+        <w:br/>
+        <w:t xml:space="preserve">As the </w:t>
+      </w:r>
+      <w:r>
+        <w:t>developer</w:t>
+      </w:r>
+      <w:r>
+        <w:t xml:space="preserve"> I want the levels to get harder since this will make the levels more fun to complete</w:t>
+      </w:r>
+      <w:r>
+        <w:t>.</w:t>
+      </w:r>
+      <w:r>
+        <w:br/>
+        <w:t>As the player I want the game to be relaxing.</w:t>
+      </w:r>
+      <w:r>
+        <w:br/>
+        <w:t xml:space="preserve">As the </w:t>
+      </w:r>
+      <w:r>
+        <w:t>developer</w:t>
+      </w:r>
+      <w:r>
+        <w:t xml:space="preserve"> I expect the artist to deliver relaxing graphics and music to suit the relaxing needs.</w:t>
+      </w:r>
+      <w:r>
+        <w:br/>
+        <w:t xml:space="preserve">As the player I want the game to give me a </w:t>
+      </w:r>
+      <w:r>
+        <w:t xml:space="preserve">satisfying </w:t>
+      </w:r>
+      <w:r>
+        <w:t>ending to a level, winning or losing</w:t>
+      </w:r>
+      <w:r>
+        <w:t>.</w:t>
+      </w:r>
+      <w:r>
+        <w:br/>
+        <w:t xml:space="preserve">As the </w:t>
+      </w:r>
+      <w:r>
+        <w:t>developer I want to put a good ending to levels with a scoring system.</w:t>
+      </w:r>
+    </w:p>
+    <w:p/>
+    <w:p/>
+    <w:p/>
+    <w:p/>
+    <w:p/>
+    <w:p/>
+    <w:p>
+      <w:pPr>
+        <w:rPr>
+          <w:b/>
+        </w:rPr>
+      </w:pPr>
+      <w:r>
+        <w:rPr>
+          <w:b/>
+          <w:sz w:val="28"/>
+          <w:szCs w:val="28"/>
+        </w:rPr>
+        <w:lastRenderedPageBreak/>
+        <w:t>Production schedule</w:t>
+      </w:r>
+      <w:r>
+        <w:rPr>
+          <w:b/>
+        </w:rPr>
+        <w:t>:</w:t>
+      </w:r>
+    </w:p>
+    <w:p>
+      <w:r>
+        <w:t>Refer to the Trello for this subject:</w:t>
+      </w:r>
+    </w:p>
+    <w:p>
+      <w:r>
+        <w:t>https://trello.com/b/LTNaxz2c/aim</w:t>
+      </w:r>
+    </w:p>
+    <w:p>
+      <w:pPr>
+        <w:rPr>
+          <w:b/>
+          <w:sz w:val="24"/>
+          <w:szCs w:val="24"/>
+        </w:rPr>
+      </w:pPr>
+      <w:r>
+        <w:rPr>
+          <w:b/>
+          <w:sz w:val="24"/>
+          <w:szCs w:val="24"/>
+        </w:rPr>
+        <w:t>Planning</w:t>
+      </w:r>
+      <w:r>
+        <w:rPr>
+          <w:b/>
+          <w:sz w:val="24"/>
+          <w:szCs w:val="24"/>
+        </w:rPr>
+        <w:t>:</w:t>
+      </w:r>
+    </w:p>
+    <w:p>
+      <w:r>
+        <w:t>This T</w:t>
+      </w:r>
+      <w:r>
+        <w:t>rello wi</w:t>
+      </w:r>
+      <w:r>
+        <w:t>ll be u</w:t>
+      </w:r>
+      <w:r>
+        <w:t>sed for the planning:</w:t>
+      </w:r>
+    </w:p>
+    <w:p>
+      <w:r>
+        <w:t>https://trello.com/b/LTNaxz2c/aim</w:t>
+      </w:r>
+    </w:p>
+    <w:p/>
+    <w:p/>
+    <w:p/>
+    <w:p/>
+    <w:p/>
+    <w:p/>
+    <w:p/>
+    <w:p/>
+    <w:p/>
+    <w:p/>
+    <w:p/>
+    <w:p/>
+    <w:p/>
+    <w:p/>
+    <w:p/>
+    <w:p/>
+    <w:p/>
+    <w:p/>
+    <w:p/>
+    <w:p/>
+    <w:p/>
+    <w:p/>
+    <w:p>
+      <w:pPr>
+        <w:rPr>
+          <w:b/>
+        </w:rPr>
+      </w:pPr>
+      <w:r>
+        <w:rPr>
+          <w:b/>
+          <w:sz w:val="28"/>
+          <w:szCs w:val="28"/>
+        </w:rPr>
+        <w:lastRenderedPageBreak/>
+        <w:t>Technical specs</w:t>
+      </w:r>
+      <w:r>
+        <w:rPr>
+          <w:b/>
+        </w:rPr>
+        <w:t>:</w:t>
+      </w:r>
+    </w:p>
+    <w:p>
+      <w:r>
+        <w:t>The game is going to be written in C# and build inside of Unity 5 in the 2D preset. We are going to work with code convention and GitHub to make our work easier to read and access.</w:t>
+      </w:r>
+      <w:r>
+        <w:t xml:space="preserve"> </w:t>
+      </w:r>
+    </w:p>
+    <w:p>
+      <w:pPr>
+        <w:rPr>
+          <w:b/>
+          <w:sz w:val="28"/>
+          <w:szCs w:val="28"/>
+        </w:rPr>
+      </w:pPr>
+    </w:p>
+    <w:p>
+      <w:pPr>
+        <w:rPr>
+          <w:b/>
+          <w:sz w:val="24"/>
+          <w:szCs w:val="24"/>
+        </w:rPr>
+      </w:pPr>
+      <w:r>
+        <w:rPr>
+          <w:b/>
+          <w:sz w:val="24"/>
+          <w:szCs w:val="24"/>
+        </w:rPr>
+        <w:t>Coding versioning</w:t>
+      </w:r>
+      <w:r>
+        <w:rPr>
+          <w:b/>
+          <w:sz w:val="24"/>
+          <w:szCs w:val="24"/>
+        </w:rPr>
+        <w:t>:</w:t>
+      </w:r>
+    </w:p>
+    <w:p>
+      <w:r>
+        <w:t xml:space="preserve">Our </w:t>
+      </w:r>
+      <w:r>
+        <w:t xml:space="preserve">GitHub </w:t>
+      </w:r>
+      <w:r>
+        <w:t>will cover this subject:</w:t>
+      </w:r>
+    </w:p>
+    <w:p>
+      <w:r>
+        <w:t>h</w:t>
+      </w:r>
+      <w:r>
+        <w:t>ttps://github.com/Jeffreeyy/Zzen</w:t>
+      </w:r>
+    </w:p>
+    <w:p/>
+    <w:p>
+      <w:pPr>
+        <w:rPr>
+          <w:b/>
+          <w:sz w:val="24"/>
+          <w:szCs w:val="24"/>
+        </w:rPr>
+      </w:pPr>
+      <w:r>
+        <w:rPr>
+          <w:b/>
+          <w:sz w:val="24"/>
+          <w:szCs w:val="24"/>
+        </w:rPr>
+        <w:t>Code objects</w:t>
+      </w:r>
+      <w:r>
+        <w:rPr>
+          <w:b/>
+          <w:sz w:val="24"/>
+          <w:szCs w:val="24"/>
+        </w:rPr>
+        <w:t>:</w:t>
+      </w:r>
+      <w:r>
+        <w:rPr>
+          <w:b/>
+          <w:sz w:val="24"/>
+          <w:szCs w:val="24"/>
+        </w:rPr>
+        <w:tab/>
+      </w:r>
+    </w:p>
+    <w:p>
       <w:bookmarkStart w:id="0" w:name="_GoBack"/>
       <w:bookmarkEnd w:id="0"/>
-      <w:r>
-        <w:t xml:space="preserve"> the bad things they are suppose to be.</w:t>
-      </w:r>
-    </w:p>
-    <w:p>
-      <w:pPr>
-        <w:rPr>
-          <w:b/>
-          <w:sz w:val="24"/>
-          <w:szCs w:val="24"/>
-        </w:rPr>
-      </w:pPr>
-      <w:r>
-        <w:rPr>
-          <w:b/>
-          <w:sz w:val="24"/>
-          <w:szCs w:val="24"/>
-        </w:rPr>
-        <w:t>Asset pipeline</w:t>
-      </w:r>
-      <w:r>
-        <w:rPr>
-          <w:b/>
-          <w:sz w:val="24"/>
-          <w:szCs w:val="24"/>
-        </w:rPr>
-        <w:t>:</w:t>
-      </w:r>
-    </w:p>
-    <w:p>
-      <w:pPr>
-        <w:rPr>
-          <w:b/>
-          <w:sz w:val="28"/>
-          <w:szCs w:val="28"/>
-        </w:rPr>
-      </w:pPr>
-      <w:r>
-        <w:rPr>
-          <w:b/>
-          <w:sz w:val="28"/>
-          <w:szCs w:val="28"/>
-        </w:rPr>
-        <w:t>Production schedule</w:t>
-      </w:r>
-      <w:r>
-        <w:rPr>
-          <w:b/>
-        </w:rPr>
-        <w:t>:</w:t>
-      </w:r>
-    </w:p>
-    <w:p>
-      <w:pPr>
-        <w:rPr>
-          <w:b/>
-          <w:sz w:val="24"/>
-          <w:szCs w:val="24"/>
-        </w:rPr>
-      </w:pPr>
-      <w:r>
-        <w:rPr>
-          <w:b/>
-          <w:sz w:val="24"/>
-          <w:szCs w:val="24"/>
-        </w:rPr>
-        <w:t>Planning</w:t>
-      </w:r>
-      <w:r>
-        <w:rPr>
-          <w:b/>
-          <w:sz w:val="24"/>
-          <w:szCs w:val="24"/>
-        </w:rPr>
-        <w:t>:</w:t>
-      </w:r>
-    </w:p>
-    <w:p>
-      <w:pPr>
-        <w:rPr>
-          <w:b/>
-          <w:sz w:val="28"/>
-          <w:szCs w:val="28"/>
-        </w:rPr>
-      </w:pPr>
-      <w:r>
-        <w:rPr>
-          <w:b/>
-          <w:sz w:val="28"/>
-          <w:szCs w:val="28"/>
-        </w:rPr>
-        <w:t>Technical specs</w:t>
-      </w:r>
-      <w:r>
-        <w:rPr>
-          <w:b/>
-        </w:rPr>
-        <w:t>:</w:t>
-      </w:r>
-    </w:p>
-    <w:p>
-      <w:pPr>
-        <w:rPr>
-          <w:b/>
-          <w:sz w:val="24"/>
-          <w:szCs w:val="24"/>
-        </w:rPr>
-      </w:pPr>
-      <w:r>
-        <w:rPr>
-          <w:b/>
-          <w:sz w:val="24"/>
-          <w:szCs w:val="24"/>
-        </w:rPr>
-        <w:t>Coding versioning</w:t>
-      </w:r>
-      <w:r>
-        <w:rPr>
-          <w:b/>
-          <w:sz w:val="24"/>
-          <w:szCs w:val="24"/>
-        </w:rPr>
-        <w:t>:</w:t>
-      </w:r>
-    </w:p>
-    <w:p>
-      <w:r>
-        <w:t xml:space="preserve">Our </w:t>
-      </w:r>
-      <w:proofErr w:type="spellStart"/>
-      <w:r>
-        <w:t>github</w:t>
-      </w:r>
-      <w:proofErr w:type="spellEnd"/>
-      <w:r>
-        <w:t xml:space="preserve"> will coves this subject:</w:t>
-      </w:r>
-    </w:p>
-    <w:p>
-      <w:r>
-        <w:t>https://github.com/Jeffreeyy/Zzen</w:t>
-      </w:r>
-    </w:p>
-    <w:p>
-      <w:pPr>
-        <w:rPr>
-          <w:b/>
-          <w:sz w:val="28"/>
-          <w:szCs w:val="28"/>
-        </w:rPr>
-      </w:pPr>
-      <w:r>
-        <w:rPr>
-          <w:b/>
-          <w:sz w:val="28"/>
-          <w:szCs w:val="28"/>
-        </w:rPr>
-        <w:t>Technical specs</w:t>
-      </w:r>
-      <w:r>
-        <w:rPr>
-          <w:b/>
-          <w:sz w:val="28"/>
-          <w:szCs w:val="28"/>
-        </w:rPr>
-        <w:t xml:space="preserve"> 2</w:t>
-      </w:r>
-      <w:r>
-        <w:rPr>
-          <w:b/>
-        </w:rPr>
-        <w:t>:</w:t>
-      </w:r>
-    </w:p>
-    <w:p>
-      <w:pPr>
-        <w:rPr>
-          <w:b/>
-          <w:sz w:val="24"/>
-          <w:szCs w:val="24"/>
-        </w:rPr>
-      </w:pPr>
-      <w:r>
-        <w:rPr>
-          <w:b/>
-          <w:sz w:val="24"/>
-          <w:szCs w:val="24"/>
-        </w:rPr>
-        <w:t>Code objects</w:t>
-      </w:r>
-      <w:r>
-        <w:rPr>
-          <w:b/>
-          <w:sz w:val="24"/>
-          <w:szCs w:val="24"/>
-        </w:rPr>
-        <w:t>:</w:t>
-      </w:r>
-      <w:r>
-        <w:rPr>
-          <w:b/>
-          <w:sz w:val="24"/>
-          <w:szCs w:val="24"/>
-        </w:rPr>
-        <w:tab/>
-      </w:r>
     </w:p>
     <w:sectPr>
       <w:pgSz w:w="12240" w:h="15840"/>
@@ -865,6 +1143,17 @@
     <w:semiHidden/>
     <w:unhideWhenUsed/>
   </w:style>
+  <w:style w:type="character" w:styleId="Hyperlink">
+    <w:name w:val="Hyperlink"/>
+    <w:basedOn w:val="DefaultParagraphFont"/>
+    <w:uiPriority w:val="99"/>
+    <w:unhideWhenUsed/>
+    <w:rsid w:val="00962DB6"/>
+    <w:rPr>
+      <w:color w:val="0563C1" w:themeColor="hyperlink"/>
+      <w:u w:val="single"/>
+    </w:rPr>
+  </w:style>
 </w:styles>
 </file>
 

</xml_diff>